<commit_message>
orcid and schloss name
</commit_message>
<xml_diff>
--- a/docs/Der-Große-Saal.docx
+++ b/docs/Der-Große-Saal.docx
@@ -61,13 +61,13 @@
         <w:t xml:space="preserve">1. Ein Raumführer</w:t>
       </w:r>
     </w:p>
-    <w:bookmarkStart w:id="22" w:name="der-große-saal-rittersaal"/>
+    <w:bookmarkStart w:id="22" w:name="Xa660d6d115550f8e7387ede80f8fc009db57f2d"/>
     <w:p>
       <w:pPr>
         <w:pStyle w:val="Heading2"/>
       </w:pPr>
       <w:r>
-        <w:t xml:space="preserve">1.1 Der Große Saal (Rittersaal)</w:t>
+        <w:t xml:space="preserve">1.1 Der Große Saal (Rittersaal), Schloss Weikersheim</w:t>
       </w:r>
     </w:p>
     <w:bookmarkStart w:id="21" w:name="strukturdaten"/>
@@ -244,13 +244,13 @@
     </w:p>
     <w:bookmarkEnd w:id="21"/>
     <w:bookmarkEnd w:id="22"/>
-    <w:bookmarkStart w:id="30" w:name="weikersheim-schloss"/>
+    <w:bookmarkStart w:id="30" w:name="schloss-weikersheim"/>
     <w:p>
       <w:pPr>
         <w:pStyle w:val="Heading2"/>
       </w:pPr>
       <w:r>
-        <w:t xml:space="preserve">1.2 Weikersheim, Schloss</w:t>
+        <w:t xml:space="preserve">1.2 Schloss Weikersheim</w:t>
       </w:r>
     </w:p>
     <w:p>
@@ -1313,7 +1313,7 @@
     </w:p>
     <w:bookmarkEnd w:id="71"/>
     <w:bookmarkEnd w:id="72"/>
-    <w:bookmarkStart w:id="77" w:name="kolophon"/>
+    <w:bookmarkStart w:id="78" w:name="kolophon"/>
     <w:p>
       <w:pPr>
         <w:pStyle w:val="Heading1"/>
@@ -1322,7 +1322,7 @@
         <w:t xml:space="preserve">6. Kolophon</w:t>
       </w:r>
     </w:p>
-    <w:bookmarkStart w:id="76" w:name="prototyp-beitragende"/>
+    <w:bookmarkStart w:id="77" w:name="prototyp-beitragende"/>
     <w:p>
       <w:pPr>
         <w:pStyle w:val="Heading2"/>
@@ -1372,12 +1372,26 @@
         <w:pStyle w:val="BodyText"/>
       </w:pPr>
       <w:r>
-        <w:t xml:space="preserve">Anna Rahr. Affiliation: Hochschule Hannover (ROR ID:</w:t>
+        <w:t xml:space="preserve">Anna Rahr,</w:t>
       </w:r>
       <w:r>
         <w:t xml:space="preserve"> </w:t>
       </w:r>
       <w:hyperlink r:id="rId75">
+        <w:r>
+          <w:rPr>
+            <w:rStyle w:val="Hyperlink"/>
+          </w:rPr>
+          <w:t xml:space="preserve">ORCiD: 0009-0008-4458-8228</w:t>
+        </w:r>
+      </w:hyperlink>
+      <w:r>
+        <w:t xml:space="preserve">. Affiliation: Hochschule Hannover (ROR ID:</w:t>
+      </w:r>
+      <w:r>
+        <w:t xml:space="preserve"> </w:t>
+      </w:r>
+      <w:hyperlink r:id="rId76">
         <w:r>
           <w:rPr>
             <w:rStyle w:val="Hyperlink"/>
@@ -1389,8 +1403,8 @@
         <w:t xml:space="preserve">).</w:t>
       </w:r>
     </w:p>
-    <w:bookmarkEnd w:id="76"/>
     <w:bookmarkEnd w:id="77"/>
+    <w:bookmarkEnd w:id="78"/>
     <w:sectPr/>
   </w:body>
 </w:document>

</xml_diff>